<commit_message>
finished 413 hw06 and 400 lab02
</commit_message>
<xml_diff>
--- a/MSiA 413/HW 06/MSiA-413 Homework 6.docx
+++ b/MSiA 413/HW 06/MSiA-413 Homework 6.docx
@@ -1697,6 +1697,7 @@
           <w:szCs w:val="20"/>
           <w:lang w:bidi="th-TH"/>
         </w:rPr>
+        <w:lastRenderedPageBreak/>
         <w:t>having eng_count &lt; 10</w:t>
       </w:r>
     </w:p>
@@ -1763,7 +1764,6 @@
           <w:szCs w:val="20"/>
           <w:lang w:bidi="th-TH"/>
         </w:rPr>
-        <w:lastRenderedPageBreak/>
         <w:t>Output:</w:t>
       </w:r>
     </w:p>
@@ -3002,6 +3002,468 @@
     </w:p>
     <w:p>
       <w:pPr>
+        <w:ind w:left="720"/>
+        <w:rPr>
+          <w:rFonts w:ascii="Andale Mono" w:hAnsi="Andale Mono"/>
+          <w:b/>
+          <w:bCs/>
+          <w:color w:val="C00000"/>
+          <w:sz w:val="20"/>
+          <w:szCs w:val="20"/>
+          <w:lang w:bidi="th-TH"/>
+        </w:rPr>
+      </w:pPr>
+    </w:p>
+    <w:p>
+      <w:pPr>
+        <w:ind w:left="720"/>
+        <w:rPr>
+          <w:rFonts w:ascii="Andale Mono" w:hAnsi="Andale Mono"/>
+          <w:b/>
+          <w:bCs/>
+          <w:color w:val="C00000"/>
+          <w:sz w:val="20"/>
+          <w:szCs w:val="20"/>
+          <w:lang w:bidi="th-TH"/>
+        </w:rPr>
+      </w:pPr>
+    </w:p>
+    <w:p>
+      <w:pPr>
+        <w:ind w:left="720"/>
+        <w:rPr>
+          <w:rFonts w:ascii="Andale Mono" w:hAnsi="Andale Mono"/>
+          <w:b/>
+          <w:bCs/>
+          <w:color w:val="C00000"/>
+          <w:sz w:val="20"/>
+          <w:szCs w:val="20"/>
+          <w:lang w:bidi="th-TH"/>
+        </w:rPr>
+      </w:pPr>
+    </w:p>
+    <w:p>
+      <w:pPr>
+        <w:ind w:left="720"/>
+        <w:rPr>
+          <w:rFonts w:ascii="Andale Mono" w:hAnsi="Andale Mono"/>
+          <w:b/>
+          <w:bCs/>
+          <w:color w:val="C00000"/>
+          <w:sz w:val="20"/>
+          <w:szCs w:val="20"/>
+          <w:lang w:bidi="th-TH"/>
+        </w:rPr>
+      </w:pPr>
+    </w:p>
+    <w:p>
+      <w:pPr>
+        <w:ind w:left="720"/>
+        <w:rPr>
+          <w:rFonts w:ascii="Andale Mono" w:hAnsi="Andale Mono"/>
+          <w:b/>
+          <w:bCs/>
+          <w:color w:val="C00000"/>
+          <w:sz w:val="20"/>
+          <w:szCs w:val="20"/>
+          <w:lang w:bidi="th-TH"/>
+        </w:rPr>
+      </w:pPr>
+    </w:p>
+    <w:p>
+      <w:pPr>
+        <w:ind w:left="720"/>
+        <w:rPr>
+          <w:rFonts w:ascii="Andale Mono" w:hAnsi="Andale Mono"/>
+          <w:b/>
+          <w:bCs/>
+          <w:color w:val="C00000"/>
+          <w:sz w:val="20"/>
+          <w:szCs w:val="20"/>
+          <w:lang w:bidi="th-TH"/>
+        </w:rPr>
+      </w:pPr>
+    </w:p>
+    <w:p>
+      <w:pPr>
+        <w:ind w:left="720"/>
+        <w:rPr>
+          <w:rFonts w:ascii="Andale Mono" w:hAnsi="Andale Mono"/>
+          <w:b/>
+          <w:bCs/>
+          <w:color w:val="C00000"/>
+          <w:sz w:val="20"/>
+          <w:szCs w:val="20"/>
+          <w:lang w:bidi="th-TH"/>
+        </w:rPr>
+      </w:pPr>
+    </w:p>
+    <w:p>
+      <w:pPr>
+        <w:ind w:left="720"/>
+        <w:rPr>
+          <w:rFonts w:ascii="Andale Mono" w:hAnsi="Andale Mono"/>
+          <w:b/>
+          <w:bCs/>
+          <w:color w:val="C00000"/>
+          <w:sz w:val="20"/>
+          <w:szCs w:val="20"/>
+          <w:lang w:bidi="th-TH"/>
+        </w:rPr>
+      </w:pPr>
+    </w:p>
+    <w:p>
+      <w:pPr>
+        <w:ind w:left="720"/>
+        <w:rPr>
+          <w:rFonts w:ascii="Andale Mono" w:hAnsi="Andale Mono"/>
+          <w:b/>
+          <w:bCs/>
+          <w:color w:val="C00000"/>
+          <w:sz w:val="20"/>
+          <w:szCs w:val="20"/>
+          <w:lang w:bidi="th-TH"/>
+        </w:rPr>
+      </w:pPr>
+    </w:p>
+    <w:p>
+      <w:pPr>
+        <w:ind w:left="720"/>
+        <w:rPr>
+          <w:rFonts w:ascii="Andale Mono" w:hAnsi="Andale Mono"/>
+          <w:b/>
+          <w:bCs/>
+          <w:color w:val="C00000"/>
+          <w:sz w:val="20"/>
+          <w:szCs w:val="20"/>
+          <w:lang w:bidi="th-TH"/>
+        </w:rPr>
+      </w:pPr>
+    </w:p>
+    <w:p>
+      <w:pPr>
+        <w:ind w:left="720"/>
+        <w:rPr>
+          <w:rFonts w:ascii="Andale Mono" w:hAnsi="Andale Mono"/>
+          <w:b/>
+          <w:bCs/>
+          <w:color w:val="C00000"/>
+          <w:sz w:val="20"/>
+          <w:szCs w:val="20"/>
+          <w:lang w:bidi="th-TH"/>
+        </w:rPr>
+      </w:pPr>
+    </w:p>
+    <w:p>
+      <w:pPr>
+        <w:ind w:left="720"/>
+        <w:rPr>
+          <w:rFonts w:ascii="Andale Mono" w:hAnsi="Andale Mono"/>
+          <w:b/>
+          <w:bCs/>
+          <w:color w:val="C00000"/>
+          <w:sz w:val="20"/>
+          <w:szCs w:val="20"/>
+          <w:lang w:bidi="th-TH"/>
+        </w:rPr>
+      </w:pPr>
+    </w:p>
+    <w:p>
+      <w:pPr>
+        <w:ind w:left="720"/>
+        <w:rPr>
+          <w:rFonts w:ascii="Andale Mono" w:hAnsi="Andale Mono"/>
+          <w:b/>
+          <w:bCs/>
+          <w:color w:val="C00000"/>
+          <w:sz w:val="20"/>
+          <w:szCs w:val="20"/>
+          <w:lang w:bidi="th-TH"/>
+        </w:rPr>
+      </w:pPr>
+    </w:p>
+    <w:p>
+      <w:pPr>
+        <w:ind w:left="720"/>
+        <w:rPr>
+          <w:rFonts w:ascii="Andale Mono" w:hAnsi="Andale Mono"/>
+          <w:b/>
+          <w:bCs/>
+          <w:color w:val="C00000"/>
+          <w:sz w:val="20"/>
+          <w:szCs w:val="20"/>
+          <w:lang w:bidi="th-TH"/>
+        </w:rPr>
+      </w:pPr>
+    </w:p>
+    <w:p>
+      <w:pPr>
+        <w:ind w:left="720"/>
+        <w:rPr>
+          <w:rFonts w:ascii="Andale Mono" w:hAnsi="Andale Mono"/>
+          <w:b/>
+          <w:bCs/>
+          <w:color w:val="C00000"/>
+          <w:sz w:val="20"/>
+          <w:szCs w:val="20"/>
+          <w:lang w:bidi="th-TH"/>
+        </w:rPr>
+      </w:pPr>
+    </w:p>
+    <w:p>
+      <w:pPr>
+        <w:ind w:left="720"/>
+        <w:rPr>
+          <w:rFonts w:ascii="Andale Mono" w:hAnsi="Andale Mono"/>
+          <w:b/>
+          <w:bCs/>
+          <w:color w:val="C00000"/>
+          <w:sz w:val="20"/>
+          <w:szCs w:val="20"/>
+          <w:lang w:bidi="th-TH"/>
+        </w:rPr>
+      </w:pPr>
+    </w:p>
+    <w:p>
+      <w:pPr>
+        <w:ind w:left="720"/>
+        <w:rPr>
+          <w:rFonts w:ascii="Andale Mono" w:hAnsi="Andale Mono"/>
+          <w:b/>
+          <w:bCs/>
+          <w:color w:val="C00000"/>
+          <w:sz w:val="20"/>
+          <w:szCs w:val="20"/>
+          <w:lang w:bidi="th-TH"/>
+        </w:rPr>
+      </w:pPr>
+    </w:p>
+    <w:p>
+      <w:pPr>
+        <w:ind w:left="720"/>
+        <w:rPr>
+          <w:rFonts w:ascii="Andale Mono" w:hAnsi="Andale Mono"/>
+          <w:b/>
+          <w:bCs/>
+          <w:color w:val="C00000"/>
+          <w:sz w:val="20"/>
+          <w:szCs w:val="20"/>
+          <w:lang w:bidi="th-TH"/>
+        </w:rPr>
+      </w:pPr>
+    </w:p>
+    <w:p>
+      <w:pPr>
+        <w:ind w:left="720"/>
+        <w:rPr>
+          <w:rFonts w:ascii="Andale Mono" w:hAnsi="Andale Mono"/>
+          <w:b/>
+          <w:bCs/>
+          <w:color w:val="C00000"/>
+          <w:sz w:val="20"/>
+          <w:szCs w:val="20"/>
+          <w:lang w:bidi="th-TH"/>
+        </w:rPr>
+      </w:pPr>
+    </w:p>
+    <w:p>
+      <w:pPr>
+        <w:ind w:left="720"/>
+        <w:rPr>
+          <w:rFonts w:ascii="Andale Mono" w:hAnsi="Andale Mono"/>
+          <w:b/>
+          <w:bCs/>
+          <w:color w:val="C00000"/>
+          <w:sz w:val="20"/>
+          <w:szCs w:val="20"/>
+          <w:lang w:bidi="th-TH"/>
+        </w:rPr>
+      </w:pPr>
+    </w:p>
+    <w:p>
+      <w:pPr>
+        <w:ind w:left="720"/>
+        <w:rPr>
+          <w:rFonts w:ascii="Andale Mono" w:hAnsi="Andale Mono"/>
+          <w:b/>
+          <w:bCs/>
+          <w:color w:val="C00000"/>
+          <w:sz w:val="20"/>
+          <w:szCs w:val="20"/>
+          <w:lang w:bidi="th-TH"/>
+        </w:rPr>
+      </w:pPr>
+    </w:p>
+    <w:p>
+      <w:pPr>
+        <w:ind w:left="720"/>
+        <w:rPr>
+          <w:rFonts w:ascii="Andale Mono" w:hAnsi="Andale Mono"/>
+          <w:b/>
+          <w:bCs/>
+          <w:color w:val="C00000"/>
+          <w:sz w:val="20"/>
+          <w:szCs w:val="20"/>
+          <w:lang w:bidi="th-TH"/>
+        </w:rPr>
+      </w:pPr>
+    </w:p>
+    <w:p>
+      <w:pPr>
+        <w:ind w:left="720"/>
+        <w:rPr>
+          <w:rFonts w:ascii="Andale Mono" w:hAnsi="Andale Mono"/>
+          <w:b/>
+          <w:bCs/>
+          <w:color w:val="C00000"/>
+          <w:sz w:val="20"/>
+          <w:szCs w:val="20"/>
+          <w:lang w:bidi="th-TH"/>
+        </w:rPr>
+      </w:pPr>
+    </w:p>
+    <w:p>
+      <w:pPr>
+        <w:ind w:left="720"/>
+        <w:rPr>
+          <w:rFonts w:ascii="Andale Mono" w:hAnsi="Andale Mono"/>
+          <w:b/>
+          <w:bCs/>
+          <w:color w:val="C00000"/>
+          <w:sz w:val="20"/>
+          <w:szCs w:val="20"/>
+          <w:lang w:bidi="th-TH"/>
+        </w:rPr>
+      </w:pPr>
+    </w:p>
+    <w:p>
+      <w:pPr>
+        <w:ind w:left="720"/>
+        <w:rPr>
+          <w:rFonts w:ascii="Andale Mono" w:hAnsi="Andale Mono"/>
+          <w:b/>
+          <w:bCs/>
+          <w:color w:val="C00000"/>
+          <w:sz w:val="20"/>
+          <w:szCs w:val="20"/>
+          <w:lang w:bidi="th-TH"/>
+        </w:rPr>
+      </w:pPr>
+    </w:p>
+    <w:p>
+      <w:pPr>
+        <w:ind w:left="720"/>
+        <w:rPr>
+          <w:rFonts w:ascii="Andale Mono" w:hAnsi="Andale Mono"/>
+          <w:b/>
+          <w:bCs/>
+          <w:color w:val="C00000"/>
+          <w:sz w:val="20"/>
+          <w:szCs w:val="20"/>
+          <w:lang w:bidi="th-TH"/>
+        </w:rPr>
+      </w:pPr>
+    </w:p>
+    <w:p>
+      <w:pPr>
+        <w:ind w:left="720"/>
+        <w:rPr>
+          <w:rFonts w:ascii="Andale Mono" w:hAnsi="Andale Mono"/>
+          <w:b/>
+          <w:bCs/>
+          <w:color w:val="C00000"/>
+          <w:sz w:val="20"/>
+          <w:szCs w:val="20"/>
+          <w:lang w:bidi="th-TH"/>
+        </w:rPr>
+      </w:pPr>
+    </w:p>
+    <w:p>
+      <w:pPr>
+        <w:ind w:left="720"/>
+        <w:rPr>
+          <w:rFonts w:ascii="Andale Mono" w:hAnsi="Andale Mono"/>
+          <w:b/>
+          <w:bCs/>
+          <w:color w:val="C00000"/>
+          <w:sz w:val="20"/>
+          <w:szCs w:val="20"/>
+          <w:lang w:bidi="th-TH"/>
+        </w:rPr>
+      </w:pPr>
+    </w:p>
+    <w:p>
+      <w:pPr>
+        <w:ind w:left="720"/>
+        <w:rPr>
+          <w:rFonts w:ascii="Andale Mono" w:hAnsi="Andale Mono"/>
+          <w:b/>
+          <w:bCs/>
+          <w:color w:val="C00000"/>
+          <w:sz w:val="20"/>
+          <w:szCs w:val="20"/>
+          <w:lang w:bidi="th-TH"/>
+        </w:rPr>
+      </w:pPr>
+    </w:p>
+    <w:p>
+      <w:pPr>
+        <w:ind w:left="720"/>
+        <w:rPr>
+          <w:rFonts w:ascii="Andale Mono" w:hAnsi="Andale Mono"/>
+          <w:b/>
+          <w:bCs/>
+          <w:color w:val="C00000"/>
+          <w:sz w:val="20"/>
+          <w:szCs w:val="20"/>
+          <w:lang w:bidi="th-TH"/>
+        </w:rPr>
+      </w:pPr>
+    </w:p>
+    <w:p>
+      <w:pPr>
+        <w:ind w:left="720"/>
+        <w:rPr>
+          <w:rFonts w:ascii="Andale Mono" w:hAnsi="Andale Mono"/>
+          <w:b/>
+          <w:bCs/>
+          <w:color w:val="C00000"/>
+          <w:sz w:val="20"/>
+          <w:szCs w:val="20"/>
+          <w:lang w:bidi="th-TH"/>
+        </w:rPr>
+      </w:pPr>
+    </w:p>
+    <w:p>
+      <w:pPr>
+        <w:ind w:left="720"/>
+        <w:rPr>
+          <w:rFonts w:ascii="Andale Mono" w:hAnsi="Andale Mono"/>
+          <w:b/>
+          <w:bCs/>
+          <w:color w:val="C00000"/>
+          <w:sz w:val="20"/>
+          <w:szCs w:val="20"/>
+          <w:lang w:bidi="th-TH"/>
+        </w:rPr>
+      </w:pPr>
+    </w:p>
+    <w:p>
+      <w:pPr>
+        <w:ind w:left="720"/>
+        <w:rPr>
+          <w:rFonts w:ascii="Andale Mono" w:hAnsi="Andale Mono"/>
+          <w:b/>
+          <w:bCs/>
+          <w:color w:val="C00000"/>
+          <w:sz w:val="20"/>
+          <w:szCs w:val="20"/>
+          <w:lang w:bidi="th-TH"/>
+        </w:rPr>
+      </w:pPr>
+    </w:p>
+    <w:p>
+      <w:pPr>
         <w:pStyle w:val="ListParagraph"/>
         <w:numPr>
           <w:ilvl w:val="0"/>
@@ -3019,6 +3481,7 @@
           <w:color w:val="000000" w:themeColor="text1"/>
           <w:lang w:bidi="th-TH"/>
         </w:rPr>
+        <w:lastRenderedPageBreak/>
         <w:t>(10 points)</w:t>
       </w:r>
       <w:r>
@@ -3396,9 +3859,9 @@
     </w:p>
     <w:tbl>
       <w:tblPr>
+        <w:tblpPr w:leftFromText="180" w:rightFromText="180" w:vertAnchor="text" w:horzAnchor="page" w:tblpX="1430" w:tblpY="81"/>
         <w:tblW w:w="0" w:type="auto"/>
         <w:tblCellSpacing w:w="0" w:type="dxa"/>
-        <w:tblInd w:w="705" w:type="dxa"/>
         <w:tblBorders>
           <w:top w:val="outset" w:sz="6" w:space="0" w:color="auto"/>
           <w:left w:val="outset" w:sz="6" w:space="0" w:color="auto"/>
@@ -3406,18 +3869,442 @@
           <w:right w:val="outset" w:sz="6" w:space="0" w:color="auto"/>
         </w:tblBorders>
         <w:tblCellMar>
-          <w:top w:w="17" w:type="dxa"/>
-          <w:left w:w="17" w:type="dxa"/>
-          <w:bottom w:w="17" w:type="dxa"/>
-          <w:right w:w="17" w:type="dxa"/>
+          <w:top w:w="30" w:type="dxa"/>
+          <w:left w:w="30" w:type="dxa"/>
+          <w:bottom w:w="30" w:type="dxa"/>
+          <w:right w:w="30" w:type="dxa"/>
         </w:tblCellMar>
         <w:tblLook w:val="04A0" w:firstRow="1" w:lastRow="0" w:firstColumn="1" w:lastColumn="0" w:noHBand="0" w:noVBand="1"/>
       </w:tblPr>
       <w:tblGrid>
-        <w:gridCol w:w="501"/>
-        <w:gridCol w:w="219"/>
-        <w:gridCol w:w="174"/>
+        <w:gridCol w:w="527"/>
+        <w:gridCol w:w="245"/>
+        <w:gridCol w:w="200"/>
       </w:tblGrid>
+      <w:tr>
+        <w:trPr>
+          <w:tblCellSpacing w:w="0" w:type="dxa"/>
+        </w:trPr>
+        <w:tc>
+          <w:tcPr>
+            <w:tcW w:w="0" w:type="auto"/>
+            <w:tcBorders>
+              <w:top w:val="outset" w:sz="6" w:space="0" w:color="auto"/>
+              <w:left w:val="outset" w:sz="6" w:space="0" w:color="auto"/>
+              <w:bottom w:val="outset" w:sz="6" w:space="0" w:color="auto"/>
+              <w:right w:val="outset" w:sz="6" w:space="0" w:color="auto"/>
+            </w:tcBorders>
+            <w:shd w:val="clear" w:color="auto" w:fill="19232D"/>
+            <w:vAlign w:val="center"/>
+            <w:hideMark/>
+          </w:tcPr>
+          <w:p>
+            <w:pPr>
+              <w:jc w:val="right"/>
+              <w:rPr>
+                <w:rFonts w:ascii="MS Shell Dlg 2" w:eastAsia="Times New Roman" w:hAnsi="MS Shell Dlg 2" w:cs="Times New Roman"/>
+                <w:color w:val="F0F0F0"/>
+                <w:sz w:val="20"/>
+                <w:szCs w:val="20"/>
+              </w:rPr>
+            </w:pPr>
+            <w:r>
+              <w:rPr>
+                <w:rFonts w:ascii="MS Shell Dlg 2" w:eastAsia="Times New Roman" w:hAnsi="MS Shell Dlg 2" w:cs="Times New Roman"/>
+                <w:color w:val="F0F0F0"/>
+                <w:sz w:val="20"/>
+                <w:szCs w:val="20"/>
+              </w:rPr>
+              <w:t>1001</w:t>
+            </w:r>
+          </w:p>
+        </w:tc>
+        <w:tc>
+          <w:tcPr>
+            <w:tcW w:w="0" w:type="auto"/>
+            <w:tcBorders>
+              <w:top w:val="outset" w:sz="6" w:space="0" w:color="auto"/>
+              <w:left w:val="outset" w:sz="6" w:space="0" w:color="auto"/>
+              <w:bottom w:val="outset" w:sz="6" w:space="0" w:color="auto"/>
+              <w:right w:val="outset" w:sz="6" w:space="0" w:color="auto"/>
+            </w:tcBorders>
+            <w:shd w:val="clear" w:color="auto" w:fill="19232D"/>
+            <w:vAlign w:val="center"/>
+            <w:hideMark/>
+          </w:tcPr>
+          <w:p>
+            <w:pPr>
+              <w:rPr>
+                <w:rFonts w:ascii="MS Shell Dlg 2" w:eastAsia="Times New Roman" w:hAnsi="MS Shell Dlg 2" w:cs="Times New Roman"/>
+                <w:color w:val="F0F0F0"/>
+                <w:sz w:val="20"/>
+                <w:szCs w:val="20"/>
+              </w:rPr>
+            </w:pPr>
+            <w:r>
+              <w:rPr>
+                <w:rFonts w:ascii="MS Shell Dlg 2" w:eastAsia="Times New Roman" w:hAnsi="MS Shell Dlg 2" w:cs="Times New Roman"/>
+                <w:color w:val="F0F0F0"/>
+                <w:sz w:val="20"/>
+                <w:szCs w:val="20"/>
+              </w:rPr>
+              <w:t>F</w:t>
+            </w:r>
+          </w:p>
+        </w:tc>
+        <w:tc>
+          <w:tcPr>
+            <w:tcW w:w="0" w:type="auto"/>
+            <w:tcBorders>
+              <w:top w:val="outset" w:sz="6" w:space="0" w:color="auto"/>
+              <w:left w:val="outset" w:sz="6" w:space="0" w:color="auto"/>
+              <w:bottom w:val="outset" w:sz="6" w:space="0" w:color="auto"/>
+              <w:right w:val="outset" w:sz="6" w:space="0" w:color="auto"/>
+            </w:tcBorders>
+            <w:shd w:val="clear" w:color="auto" w:fill="19232D"/>
+            <w:vAlign w:val="center"/>
+            <w:hideMark/>
+          </w:tcPr>
+          <w:p>
+            <w:pPr>
+              <w:jc w:val="right"/>
+              <w:rPr>
+                <w:rFonts w:ascii="MS Shell Dlg 2" w:eastAsia="Times New Roman" w:hAnsi="MS Shell Dlg 2" w:cs="Times New Roman"/>
+                <w:color w:val="F0F0F0"/>
+                <w:sz w:val="20"/>
+                <w:szCs w:val="20"/>
+              </w:rPr>
+            </w:pPr>
+            <w:r>
+              <w:rPr>
+                <w:rFonts w:ascii="MS Shell Dlg 2" w:eastAsia="Times New Roman" w:hAnsi="MS Shell Dlg 2" w:cs="Times New Roman"/>
+                <w:color w:val="F0F0F0"/>
+                <w:sz w:val="20"/>
+                <w:szCs w:val="20"/>
+              </w:rPr>
+              <w:t>3</w:t>
+            </w:r>
+          </w:p>
+        </w:tc>
+      </w:tr>
+      <w:tr>
+        <w:trPr>
+          <w:tblCellSpacing w:w="0" w:type="dxa"/>
+        </w:trPr>
+        <w:tc>
+          <w:tcPr>
+            <w:tcW w:w="0" w:type="auto"/>
+            <w:tcBorders>
+              <w:top w:val="outset" w:sz="6" w:space="0" w:color="auto"/>
+              <w:left w:val="outset" w:sz="6" w:space="0" w:color="auto"/>
+              <w:bottom w:val="outset" w:sz="6" w:space="0" w:color="auto"/>
+              <w:right w:val="outset" w:sz="6" w:space="0" w:color="auto"/>
+            </w:tcBorders>
+            <w:shd w:val="clear" w:color="auto" w:fill="19232D"/>
+            <w:vAlign w:val="center"/>
+            <w:hideMark/>
+          </w:tcPr>
+          <w:p>
+            <w:pPr>
+              <w:jc w:val="right"/>
+              <w:rPr>
+                <w:rFonts w:ascii="MS Shell Dlg 2" w:eastAsia="Times New Roman" w:hAnsi="MS Shell Dlg 2" w:cs="Times New Roman"/>
+                <w:color w:val="F0F0F0"/>
+                <w:sz w:val="20"/>
+                <w:szCs w:val="20"/>
+              </w:rPr>
+            </w:pPr>
+            <w:r>
+              <w:rPr>
+                <w:rFonts w:ascii="MS Shell Dlg 2" w:eastAsia="Times New Roman" w:hAnsi="MS Shell Dlg 2" w:cs="Times New Roman"/>
+                <w:color w:val="F0F0F0"/>
+                <w:sz w:val="20"/>
+                <w:szCs w:val="20"/>
+              </w:rPr>
+              <w:t>1002</w:t>
+            </w:r>
+          </w:p>
+        </w:tc>
+        <w:tc>
+          <w:tcPr>
+            <w:tcW w:w="0" w:type="auto"/>
+            <w:tcBorders>
+              <w:top w:val="outset" w:sz="6" w:space="0" w:color="auto"/>
+              <w:left w:val="outset" w:sz="6" w:space="0" w:color="auto"/>
+              <w:bottom w:val="outset" w:sz="6" w:space="0" w:color="auto"/>
+              <w:right w:val="outset" w:sz="6" w:space="0" w:color="auto"/>
+            </w:tcBorders>
+            <w:shd w:val="clear" w:color="auto" w:fill="19232D"/>
+            <w:vAlign w:val="center"/>
+            <w:hideMark/>
+          </w:tcPr>
+          <w:p>
+            <w:pPr>
+              <w:rPr>
+                <w:rFonts w:ascii="MS Shell Dlg 2" w:eastAsia="Times New Roman" w:hAnsi="MS Shell Dlg 2" w:cs="Times New Roman"/>
+                <w:color w:val="F0F0F0"/>
+                <w:sz w:val="20"/>
+                <w:szCs w:val="20"/>
+              </w:rPr>
+            </w:pPr>
+            <w:r>
+              <w:rPr>
+                <w:rFonts w:ascii="MS Shell Dlg 2" w:eastAsia="Times New Roman" w:hAnsi="MS Shell Dlg 2" w:cs="Times New Roman"/>
+                <w:color w:val="F0F0F0"/>
+                <w:sz w:val="20"/>
+                <w:szCs w:val="20"/>
+              </w:rPr>
+              <w:t>F</w:t>
+            </w:r>
+          </w:p>
+        </w:tc>
+        <w:tc>
+          <w:tcPr>
+            <w:tcW w:w="0" w:type="auto"/>
+            <w:tcBorders>
+              <w:top w:val="outset" w:sz="6" w:space="0" w:color="auto"/>
+              <w:left w:val="outset" w:sz="6" w:space="0" w:color="auto"/>
+              <w:bottom w:val="outset" w:sz="6" w:space="0" w:color="auto"/>
+              <w:right w:val="outset" w:sz="6" w:space="0" w:color="auto"/>
+            </w:tcBorders>
+            <w:shd w:val="clear" w:color="auto" w:fill="19232D"/>
+            <w:vAlign w:val="center"/>
+            <w:hideMark/>
+          </w:tcPr>
+          <w:p>
+            <w:pPr>
+              <w:jc w:val="right"/>
+              <w:rPr>
+                <w:rFonts w:ascii="MS Shell Dlg 2" w:eastAsia="Times New Roman" w:hAnsi="MS Shell Dlg 2" w:cs="Times New Roman"/>
+                <w:color w:val="F0F0F0"/>
+                <w:sz w:val="20"/>
+                <w:szCs w:val="20"/>
+              </w:rPr>
+            </w:pPr>
+            <w:r>
+              <w:rPr>
+                <w:rFonts w:ascii="MS Shell Dlg 2" w:eastAsia="Times New Roman" w:hAnsi="MS Shell Dlg 2" w:cs="Times New Roman"/>
+                <w:color w:val="F0F0F0"/>
+                <w:sz w:val="20"/>
+                <w:szCs w:val="20"/>
+              </w:rPr>
+              <w:t>1</w:t>
+            </w:r>
+          </w:p>
+        </w:tc>
+      </w:tr>
+      <w:tr>
+        <w:trPr>
+          <w:tblCellSpacing w:w="0" w:type="dxa"/>
+        </w:trPr>
+        <w:tc>
+          <w:tcPr>
+            <w:tcW w:w="0" w:type="auto"/>
+            <w:tcBorders>
+              <w:top w:val="outset" w:sz="6" w:space="0" w:color="auto"/>
+              <w:left w:val="outset" w:sz="6" w:space="0" w:color="auto"/>
+              <w:bottom w:val="outset" w:sz="6" w:space="0" w:color="auto"/>
+              <w:right w:val="outset" w:sz="6" w:space="0" w:color="auto"/>
+            </w:tcBorders>
+            <w:shd w:val="clear" w:color="auto" w:fill="19232D"/>
+            <w:vAlign w:val="center"/>
+            <w:hideMark/>
+          </w:tcPr>
+          <w:p>
+            <w:pPr>
+              <w:jc w:val="right"/>
+              <w:rPr>
+                <w:rFonts w:ascii="MS Shell Dlg 2" w:eastAsia="Times New Roman" w:hAnsi="MS Shell Dlg 2" w:cs="Times New Roman"/>
+                <w:color w:val="F0F0F0"/>
+                <w:sz w:val="20"/>
+                <w:szCs w:val="20"/>
+              </w:rPr>
+            </w:pPr>
+            <w:r>
+              <w:rPr>
+                <w:rFonts w:ascii="MS Shell Dlg 2" w:eastAsia="Times New Roman" w:hAnsi="MS Shell Dlg 2" w:cs="Times New Roman"/>
+                <w:color w:val="F0F0F0"/>
+                <w:sz w:val="20"/>
+                <w:szCs w:val="20"/>
+              </w:rPr>
+              <w:t>1002</w:t>
+            </w:r>
+          </w:p>
+        </w:tc>
+        <w:tc>
+          <w:tcPr>
+            <w:tcW w:w="0" w:type="auto"/>
+            <w:tcBorders>
+              <w:top w:val="outset" w:sz="6" w:space="0" w:color="auto"/>
+              <w:left w:val="outset" w:sz="6" w:space="0" w:color="auto"/>
+              <w:bottom w:val="outset" w:sz="6" w:space="0" w:color="auto"/>
+              <w:right w:val="outset" w:sz="6" w:space="0" w:color="auto"/>
+            </w:tcBorders>
+            <w:shd w:val="clear" w:color="auto" w:fill="19232D"/>
+            <w:vAlign w:val="center"/>
+            <w:hideMark/>
+          </w:tcPr>
+          <w:p>
+            <w:pPr>
+              <w:rPr>
+                <w:rFonts w:ascii="MS Shell Dlg 2" w:eastAsia="Times New Roman" w:hAnsi="MS Shell Dlg 2" w:cs="Times New Roman"/>
+                <w:color w:val="F0F0F0"/>
+                <w:sz w:val="20"/>
+                <w:szCs w:val="20"/>
+              </w:rPr>
+            </w:pPr>
+            <w:r>
+              <w:rPr>
+                <w:rFonts w:ascii="MS Shell Dlg 2" w:eastAsia="Times New Roman" w:hAnsi="MS Shell Dlg 2" w:cs="Times New Roman"/>
+                <w:color w:val="F0F0F0"/>
+                <w:sz w:val="20"/>
+                <w:szCs w:val="20"/>
+              </w:rPr>
+              <w:t>M</w:t>
+            </w:r>
+          </w:p>
+        </w:tc>
+        <w:tc>
+          <w:tcPr>
+            <w:tcW w:w="0" w:type="auto"/>
+            <w:tcBorders>
+              <w:top w:val="outset" w:sz="6" w:space="0" w:color="auto"/>
+              <w:left w:val="outset" w:sz="6" w:space="0" w:color="auto"/>
+              <w:bottom w:val="outset" w:sz="6" w:space="0" w:color="auto"/>
+              <w:right w:val="outset" w:sz="6" w:space="0" w:color="auto"/>
+            </w:tcBorders>
+            <w:shd w:val="clear" w:color="auto" w:fill="19232D"/>
+            <w:vAlign w:val="center"/>
+            <w:hideMark/>
+          </w:tcPr>
+          <w:p>
+            <w:pPr>
+              <w:jc w:val="right"/>
+              <w:rPr>
+                <w:rFonts w:ascii="MS Shell Dlg 2" w:eastAsia="Times New Roman" w:hAnsi="MS Shell Dlg 2" w:cs="Times New Roman"/>
+                <w:color w:val="F0F0F0"/>
+                <w:sz w:val="20"/>
+                <w:szCs w:val="20"/>
+              </w:rPr>
+            </w:pPr>
+            <w:r>
+              <w:rPr>
+                <w:rFonts w:ascii="MS Shell Dlg 2" w:eastAsia="Times New Roman" w:hAnsi="MS Shell Dlg 2" w:cs="Times New Roman"/>
+                <w:color w:val="F0F0F0"/>
+                <w:sz w:val="20"/>
+                <w:szCs w:val="20"/>
+              </w:rPr>
+              <w:t>1</w:t>
+            </w:r>
+          </w:p>
+        </w:tc>
+      </w:tr>
+      <w:tr>
+        <w:trPr>
+          <w:tblCellSpacing w:w="0" w:type="dxa"/>
+        </w:trPr>
+        <w:tc>
+          <w:tcPr>
+            <w:tcW w:w="0" w:type="auto"/>
+            <w:tcBorders>
+              <w:top w:val="outset" w:sz="6" w:space="0" w:color="auto"/>
+              <w:left w:val="outset" w:sz="6" w:space="0" w:color="auto"/>
+              <w:bottom w:val="outset" w:sz="6" w:space="0" w:color="auto"/>
+              <w:right w:val="outset" w:sz="6" w:space="0" w:color="auto"/>
+            </w:tcBorders>
+            <w:shd w:val="clear" w:color="auto" w:fill="19232D"/>
+            <w:vAlign w:val="center"/>
+            <w:hideMark/>
+          </w:tcPr>
+          <w:p>
+            <w:pPr>
+              <w:jc w:val="right"/>
+              <w:rPr>
+                <w:rFonts w:ascii="MS Shell Dlg 2" w:eastAsia="Times New Roman" w:hAnsi="MS Shell Dlg 2" w:cs="Times New Roman"/>
+                <w:color w:val="F0F0F0"/>
+                <w:sz w:val="20"/>
+                <w:szCs w:val="20"/>
+              </w:rPr>
+            </w:pPr>
+            <w:r>
+              <w:rPr>
+                <w:rFonts w:ascii="MS Shell Dlg 2" w:eastAsia="Times New Roman" w:hAnsi="MS Shell Dlg 2" w:cs="Times New Roman"/>
+                <w:color w:val="F0F0F0"/>
+                <w:sz w:val="20"/>
+                <w:szCs w:val="20"/>
+              </w:rPr>
+              <w:t>1003</w:t>
+            </w:r>
+          </w:p>
+        </w:tc>
+        <w:tc>
+          <w:tcPr>
+            <w:tcW w:w="0" w:type="auto"/>
+            <w:tcBorders>
+              <w:top w:val="outset" w:sz="6" w:space="0" w:color="auto"/>
+              <w:left w:val="outset" w:sz="6" w:space="0" w:color="auto"/>
+              <w:bottom w:val="outset" w:sz="6" w:space="0" w:color="auto"/>
+              <w:right w:val="outset" w:sz="6" w:space="0" w:color="auto"/>
+            </w:tcBorders>
+            <w:shd w:val="clear" w:color="auto" w:fill="19232D"/>
+            <w:vAlign w:val="center"/>
+            <w:hideMark/>
+          </w:tcPr>
+          <w:p>
+            <w:pPr>
+              <w:rPr>
+                <w:rFonts w:ascii="MS Shell Dlg 2" w:eastAsia="Times New Roman" w:hAnsi="MS Shell Dlg 2" w:cs="Times New Roman"/>
+                <w:color w:val="F0F0F0"/>
+                <w:sz w:val="20"/>
+                <w:szCs w:val="20"/>
+              </w:rPr>
+            </w:pPr>
+            <w:r>
+              <w:rPr>
+                <w:rFonts w:ascii="MS Shell Dlg 2" w:eastAsia="Times New Roman" w:hAnsi="MS Shell Dlg 2" w:cs="Times New Roman"/>
+                <w:color w:val="F0F0F0"/>
+                <w:sz w:val="20"/>
+                <w:szCs w:val="20"/>
+              </w:rPr>
+              <w:t>F</w:t>
+            </w:r>
+          </w:p>
+        </w:tc>
+        <w:tc>
+          <w:tcPr>
+            <w:tcW w:w="0" w:type="auto"/>
+            <w:tcBorders>
+              <w:top w:val="outset" w:sz="6" w:space="0" w:color="auto"/>
+              <w:left w:val="outset" w:sz="6" w:space="0" w:color="auto"/>
+              <w:bottom w:val="outset" w:sz="6" w:space="0" w:color="auto"/>
+              <w:right w:val="outset" w:sz="6" w:space="0" w:color="auto"/>
+            </w:tcBorders>
+            <w:shd w:val="clear" w:color="auto" w:fill="19232D"/>
+            <w:vAlign w:val="center"/>
+            <w:hideMark/>
+          </w:tcPr>
+          <w:p>
+            <w:pPr>
+              <w:jc w:val="right"/>
+              <w:rPr>
+                <w:rFonts w:ascii="MS Shell Dlg 2" w:eastAsia="Times New Roman" w:hAnsi="MS Shell Dlg 2" w:cs="Times New Roman"/>
+                <w:color w:val="F0F0F0"/>
+                <w:sz w:val="20"/>
+                <w:szCs w:val="20"/>
+              </w:rPr>
+            </w:pPr>
+            <w:r>
+              <w:rPr>
+                <w:rFonts w:ascii="MS Shell Dlg 2" w:eastAsia="Times New Roman" w:hAnsi="MS Shell Dlg 2" w:cs="Times New Roman"/>
+                <w:color w:val="F0F0F0"/>
+                <w:sz w:val="20"/>
+                <w:szCs w:val="20"/>
+              </w:rPr>
+              <w:t>1</w:t>
+            </w:r>
+          </w:p>
+        </w:tc>
+      </w:tr>
       <w:tr>
         <w:trPr>
           <w:tblCellSpacing w:w="0" w:type="dxa"/>
@@ -5038,6 +5925,425 @@
     <w:p>
       <w:pPr>
         <w:ind w:left="720"/>
+        <w:rPr>
+          <w:rFonts w:ascii="Andale Mono" w:hAnsi="Andale Mono"/>
+          <w:b/>
+          <w:bCs/>
+          <w:color w:val="C00000"/>
+          <w:sz w:val="20"/>
+          <w:lang w:bidi="th-TH"/>
+        </w:rPr>
+      </w:pPr>
+    </w:p>
+    <w:p>
+      <w:pPr>
+        <w:ind w:left="720"/>
+        <w:rPr>
+          <w:rFonts w:ascii="Andale Mono" w:hAnsi="Andale Mono"/>
+          <w:b/>
+          <w:bCs/>
+          <w:color w:val="C00000"/>
+          <w:sz w:val="20"/>
+          <w:lang w:bidi="th-TH"/>
+        </w:rPr>
+      </w:pPr>
+    </w:p>
+    <w:p>
+      <w:pPr>
+        <w:ind w:left="720"/>
+        <w:rPr>
+          <w:rFonts w:ascii="Andale Mono" w:hAnsi="Andale Mono"/>
+          <w:b/>
+          <w:bCs/>
+          <w:color w:val="C00000"/>
+          <w:sz w:val="20"/>
+          <w:lang w:bidi="th-TH"/>
+        </w:rPr>
+      </w:pPr>
+    </w:p>
+    <w:p>
+      <w:pPr>
+        <w:ind w:left="720"/>
+        <w:rPr>
+          <w:rFonts w:ascii="Andale Mono" w:hAnsi="Andale Mono"/>
+          <w:b/>
+          <w:bCs/>
+          <w:color w:val="C00000"/>
+          <w:sz w:val="20"/>
+          <w:lang w:bidi="th-TH"/>
+        </w:rPr>
+      </w:pPr>
+    </w:p>
+    <w:p>
+      <w:pPr>
+        <w:ind w:left="720"/>
+        <w:rPr>
+          <w:rFonts w:ascii="Andale Mono" w:hAnsi="Andale Mono"/>
+          <w:b/>
+          <w:bCs/>
+          <w:color w:val="C00000"/>
+          <w:sz w:val="20"/>
+          <w:lang w:bidi="th-TH"/>
+        </w:rPr>
+      </w:pPr>
+    </w:p>
+    <w:p>
+      <w:pPr>
+        <w:ind w:left="720"/>
+        <w:rPr>
+          <w:rFonts w:ascii="Andale Mono" w:hAnsi="Andale Mono"/>
+          <w:b/>
+          <w:bCs/>
+          <w:color w:val="C00000"/>
+          <w:sz w:val="20"/>
+          <w:lang w:bidi="th-TH"/>
+        </w:rPr>
+      </w:pPr>
+    </w:p>
+    <w:p>
+      <w:pPr>
+        <w:ind w:left="720"/>
+        <w:rPr>
+          <w:rFonts w:ascii="Andale Mono" w:hAnsi="Andale Mono"/>
+          <w:b/>
+          <w:bCs/>
+          <w:color w:val="C00000"/>
+          <w:sz w:val="20"/>
+          <w:lang w:bidi="th-TH"/>
+        </w:rPr>
+      </w:pPr>
+    </w:p>
+    <w:p>
+      <w:pPr>
+        <w:ind w:left="720"/>
+        <w:rPr>
+          <w:rFonts w:ascii="Andale Mono" w:hAnsi="Andale Mono"/>
+          <w:b/>
+          <w:bCs/>
+          <w:color w:val="C00000"/>
+          <w:sz w:val="20"/>
+          <w:lang w:bidi="th-TH"/>
+        </w:rPr>
+      </w:pPr>
+    </w:p>
+    <w:p>
+      <w:pPr>
+        <w:ind w:left="720"/>
+        <w:rPr>
+          <w:rFonts w:ascii="Andale Mono" w:hAnsi="Andale Mono"/>
+          <w:b/>
+          <w:bCs/>
+          <w:color w:val="C00000"/>
+          <w:sz w:val="20"/>
+          <w:lang w:bidi="th-TH"/>
+        </w:rPr>
+      </w:pPr>
+    </w:p>
+    <w:p>
+      <w:pPr>
+        <w:ind w:left="720"/>
+        <w:rPr>
+          <w:rFonts w:ascii="Andale Mono" w:hAnsi="Andale Mono"/>
+          <w:b/>
+          <w:bCs/>
+          <w:color w:val="C00000"/>
+          <w:sz w:val="20"/>
+          <w:lang w:bidi="th-TH"/>
+        </w:rPr>
+      </w:pPr>
+    </w:p>
+    <w:p>
+      <w:pPr>
+        <w:ind w:left="720"/>
+        <w:rPr>
+          <w:rFonts w:ascii="Andale Mono" w:hAnsi="Andale Mono"/>
+          <w:b/>
+          <w:bCs/>
+          <w:color w:val="C00000"/>
+          <w:sz w:val="20"/>
+          <w:lang w:bidi="th-TH"/>
+        </w:rPr>
+      </w:pPr>
+    </w:p>
+    <w:p>
+      <w:pPr>
+        <w:ind w:left="720"/>
+        <w:rPr>
+          <w:rFonts w:ascii="Andale Mono" w:hAnsi="Andale Mono"/>
+          <w:b/>
+          <w:bCs/>
+          <w:color w:val="C00000"/>
+          <w:sz w:val="20"/>
+          <w:lang w:bidi="th-TH"/>
+        </w:rPr>
+      </w:pPr>
+    </w:p>
+    <w:p>
+      <w:pPr>
+        <w:rPr>
+          <w:rFonts w:ascii="Andale Mono" w:hAnsi="Andale Mono"/>
+          <w:b/>
+          <w:bCs/>
+          <w:color w:val="C00000"/>
+          <w:sz w:val="20"/>
+          <w:lang w:bidi="th-TH"/>
+        </w:rPr>
+      </w:pPr>
+    </w:p>
+    <w:p>
+      <w:pPr>
+        <w:rPr>
+          <w:rFonts w:ascii="Andale Mono" w:hAnsi="Andale Mono"/>
+          <w:b/>
+          <w:bCs/>
+          <w:color w:val="C00000"/>
+          <w:sz w:val="20"/>
+          <w:lang w:bidi="th-TH"/>
+        </w:rPr>
+      </w:pPr>
+    </w:p>
+    <w:p>
+      <w:pPr>
+        <w:rPr>
+          <w:rFonts w:ascii="Andale Mono" w:hAnsi="Andale Mono"/>
+          <w:b/>
+          <w:bCs/>
+          <w:color w:val="C00000"/>
+          <w:sz w:val="20"/>
+          <w:lang w:bidi="th-TH"/>
+        </w:rPr>
+      </w:pPr>
+    </w:p>
+    <w:p>
+      <w:pPr>
+        <w:rPr>
+          <w:rFonts w:ascii="Andale Mono" w:hAnsi="Andale Mono"/>
+          <w:b/>
+          <w:bCs/>
+          <w:color w:val="C00000"/>
+          <w:sz w:val="20"/>
+          <w:lang w:bidi="th-TH"/>
+        </w:rPr>
+      </w:pPr>
+    </w:p>
+    <w:p>
+      <w:pPr>
+        <w:rPr>
+          <w:rFonts w:ascii="Andale Mono" w:hAnsi="Andale Mono"/>
+          <w:b/>
+          <w:bCs/>
+          <w:color w:val="C00000"/>
+          <w:sz w:val="20"/>
+          <w:lang w:bidi="th-TH"/>
+        </w:rPr>
+      </w:pPr>
+    </w:p>
+    <w:p>
+      <w:pPr>
+        <w:rPr>
+          <w:rFonts w:ascii="Andale Mono" w:hAnsi="Andale Mono"/>
+          <w:b/>
+          <w:bCs/>
+          <w:color w:val="C00000"/>
+          <w:sz w:val="20"/>
+          <w:lang w:bidi="th-TH"/>
+        </w:rPr>
+      </w:pPr>
+    </w:p>
+    <w:p>
+      <w:pPr>
+        <w:rPr>
+          <w:rFonts w:ascii="Andale Mono" w:hAnsi="Andale Mono"/>
+          <w:b/>
+          <w:bCs/>
+          <w:color w:val="C00000"/>
+          <w:sz w:val="20"/>
+          <w:lang w:bidi="th-TH"/>
+        </w:rPr>
+      </w:pPr>
+    </w:p>
+    <w:p>
+      <w:pPr>
+        <w:rPr>
+          <w:rFonts w:ascii="Andale Mono" w:hAnsi="Andale Mono"/>
+          <w:b/>
+          <w:bCs/>
+          <w:color w:val="C00000"/>
+          <w:sz w:val="20"/>
+          <w:lang w:bidi="th-TH"/>
+        </w:rPr>
+      </w:pPr>
+    </w:p>
+    <w:p>
+      <w:pPr>
+        <w:rPr>
+          <w:rFonts w:ascii="Andale Mono" w:hAnsi="Andale Mono"/>
+          <w:b/>
+          <w:bCs/>
+          <w:color w:val="C00000"/>
+          <w:sz w:val="20"/>
+          <w:lang w:bidi="th-TH"/>
+        </w:rPr>
+      </w:pPr>
+    </w:p>
+    <w:p>
+      <w:pPr>
+        <w:rPr>
+          <w:rFonts w:ascii="Andale Mono" w:hAnsi="Andale Mono"/>
+          <w:b/>
+          <w:bCs/>
+          <w:color w:val="C00000"/>
+          <w:sz w:val="20"/>
+          <w:lang w:bidi="th-TH"/>
+        </w:rPr>
+      </w:pPr>
+    </w:p>
+    <w:p>
+      <w:pPr>
+        <w:rPr>
+          <w:rFonts w:ascii="Andale Mono" w:hAnsi="Andale Mono"/>
+          <w:b/>
+          <w:bCs/>
+          <w:color w:val="C00000"/>
+          <w:sz w:val="20"/>
+          <w:lang w:bidi="th-TH"/>
+        </w:rPr>
+      </w:pPr>
+    </w:p>
+    <w:p>
+      <w:pPr>
+        <w:rPr>
+          <w:rFonts w:ascii="Andale Mono" w:hAnsi="Andale Mono"/>
+          <w:b/>
+          <w:bCs/>
+          <w:color w:val="C00000"/>
+          <w:sz w:val="20"/>
+          <w:lang w:bidi="th-TH"/>
+        </w:rPr>
+      </w:pPr>
+    </w:p>
+    <w:p>
+      <w:pPr>
+        <w:rPr>
+          <w:rFonts w:ascii="Andale Mono" w:hAnsi="Andale Mono"/>
+          <w:b/>
+          <w:bCs/>
+          <w:color w:val="C00000"/>
+          <w:sz w:val="20"/>
+          <w:lang w:bidi="th-TH"/>
+        </w:rPr>
+      </w:pPr>
+    </w:p>
+    <w:p>
+      <w:pPr>
+        <w:rPr>
+          <w:rFonts w:ascii="Andale Mono" w:hAnsi="Andale Mono"/>
+          <w:b/>
+          <w:bCs/>
+          <w:color w:val="C00000"/>
+          <w:sz w:val="20"/>
+          <w:lang w:bidi="th-TH"/>
+        </w:rPr>
+      </w:pPr>
+    </w:p>
+    <w:p>
+      <w:pPr>
+        <w:rPr>
+          <w:rFonts w:ascii="Andale Mono" w:hAnsi="Andale Mono"/>
+          <w:b/>
+          <w:bCs/>
+          <w:color w:val="C00000"/>
+          <w:sz w:val="20"/>
+          <w:lang w:bidi="th-TH"/>
+        </w:rPr>
+      </w:pPr>
+    </w:p>
+    <w:p>
+      <w:pPr>
+        <w:rPr>
+          <w:rFonts w:ascii="Andale Mono" w:hAnsi="Andale Mono"/>
+          <w:b/>
+          <w:bCs/>
+          <w:color w:val="C00000"/>
+          <w:sz w:val="20"/>
+          <w:lang w:bidi="th-TH"/>
+        </w:rPr>
+      </w:pPr>
+    </w:p>
+    <w:p>
+      <w:pPr>
+        <w:rPr>
+          <w:rFonts w:ascii="Andale Mono" w:hAnsi="Andale Mono"/>
+          <w:b/>
+          <w:bCs/>
+          <w:color w:val="C00000"/>
+          <w:sz w:val="20"/>
+          <w:lang w:bidi="th-TH"/>
+        </w:rPr>
+      </w:pPr>
+    </w:p>
+    <w:p>
+      <w:pPr>
+        <w:rPr>
+          <w:rFonts w:ascii="Andale Mono" w:hAnsi="Andale Mono"/>
+          <w:b/>
+          <w:bCs/>
+          <w:color w:val="C00000"/>
+          <w:sz w:val="20"/>
+          <w:lang w:bidi="th-TH"/>
+        </w:rPr>
+      </w:pPr>
+    </w:p>
+    <w:p>
+      <w:pPr>
+        <w:rPr>
+          <w:rFonts w:ascii="Andale Mono" w:hAnsi="Andale Mono"/>
+          <w:b/>
+          <w:bCs/>
+          <w:color w:val="C00000"/>
+          <w:sz w:val="20"/>
+          <w:lang w:bidi="th-TH"/>
+        </w:rPr>
+      </w:pPr>
+    </w:p>
+    <w:p>
+      <w:pPr>
+        <w:rPr>
+          <w:rFonts w:ascii="Andale Mono" w:hAnsi="Andale Mono"/>
+          <w:b/>
+          <w:bCs/>
+          <w:color w:val="C00000"/>
+          <w:sz w:val="20"/>
+          <w:lang w:bidi="th-TH"/>
+        </w:rPr>
+      </w:pPr>
+    </w:p>
+    <w:p>
+      <w:pPr>
+        <w:rPr>
+          <w:rFonts w:ascii="Andale Mono" w:hAnsi="Andale Mono"/>
+          <w:b/>
+          <w:bCs/>
+          <w:color w:val="C00000"/>
+          <w:sz w:val="20"/>
+          <w:lang w:bidi="th-TH"/>
+        </w:rPr>
+      </w:pPr>
+    </w:p>
+    <w:p>
+      <w:pPr>
+        <w:rPr>
+          <w:rFonts w:ascii="Andale Mono" w:hAnsi="Andale Mono"/>
+          <w:b/>
+          <w:bCs/>
+          <w:color w:val="C00000"/>
+          <w:sz w:val="20"/>
+          <w:lang w:bidi="th-TH"/>
+        </w:rPr>
+      </w:pPr>
+    </w:p>
+    <w:p>
+      <w:pPr>
         <w:rPr>
           <w:rFonts w:ascii="Andale Mono" w:hAnsi="Andale Mono"/>
           <w:b/>
@@ -7472,7 +8778,7 @@
               </wp:anchor>
             </w:drawing>
           </mc:Choice>
-          <mc:Fallback xmlns:w16se="http://schemas.microsoft.com/office/word/2015/wordml/symex" xmlns:w16sdtdh="http://schemas.microsoft.com/office/word/2020/wordml/sdtdatahash" xmlns:w16="http://schemas.microsoft.com/office/word/2018/wordml" xmlns:w16cid="http://schemas.microsoft.com/office/word/2016/wordml/cid" xmlns:w16cex="http://schemas.microsoft.com/office/word/2018/wordml/cex" xmlns:oel="http://schemas.microsoft.com/office/2019/extlst" xmlns:am3d="http://schemas.microsoft.com/office/drawing/2017/model3d" xmlns:aink="http://schemas.microsoft.com/office/drawing/2016/ink" xmlns:cx8="http://schemas.microsoft.com/office/drawing/2016/5/14/chartex" xmlns:cx7="http://schemas.microsoft.com/office/drawing/2016/5/13/chartex" xmlns:cx6="http://schemas.microsoft.com/office/drawing/2016/5/12/chartex" xmlns:cx5="http://schemas.microsoft.com/office/drawing/2016/5/11/chartex" xmlns:cx4="http://schemas.microsoft.com/office/drawing/2016/5/10/chartex" xmlns:cx3="http://schemas.microsoft.com/office/drawing/2016/5/9/chartex" xmlns:cx2="http://schemas.microsoft.com/office/drawing/2015/10/21/chartex" xmlns:cx1="http://schemas.microsoft.com/office/drawing/2015/9/8/chartex" xmlns:cx="http://schemas.microsoft.com/office/drawing/2014/chartex">
+          <mc:Fallback xmlns:cx="http://schemas.microsoft.com/office/drawing/2014/chartex" xmlns:cx1="http://schemas.microsoft.com/office/drawing/2015/9/8/chartex" xmlns:cx2="http://schemas.microsoft.com/office/drawing/2015/10/21/chartex" xmlns:cx3="http://schemas.microsoft.com/office/drawing/2016/5/9/chartex" xmlns:cx4="http://schemas.microsoft.com/office/drawing/2016/5/10/chartex" xmlns:cx5="http://schemas.microsoft.com/office/drawing/2016/5/11/chartex" xmlns:cx6="http://schemas.microsoft.com/office/drawing/2016/5/12/chartex" xmlns:cx7="http://schemas.microsoft.com/office/drawing/2016/5/13/chartex" xmlns:cx8="http://schemas.microsoft.com/office/drawing/2016/5/14/chartex" xmlns:aink="http://schemas.microsoft.com/office/drawing/2016/ink" xmlns:am3d="http://schemas.microsoft.com/office/drawing/2017/model3d" xmlns:oel="http://schemas.microsoft.com/office/2019/extlst" xmlns:w16cex="http://schemas.microsoft.com/office/word/2018/wordml/cex" xmlns:w16cid="http://schemas.microsoft.com/office/word/2016/wordml/cid" xmlns:w16="http://schemas.microsoft.com/office/word/2018/wordml" xmlns:w16sdtdh="http://schemas.microsoft.com/office/word/2020/wordml/sdtdatahash" xmlns:w16se="http://schemas.microsoft.com/office/word/2015/wordml/symex">
             <w:pict>
               <v:group w14:anchorId="31378D77" id="Group 12" o:spid="_x0000_s1026" style="position:absolute;margin-left:413.4pt;margin-top:23.8pt;width:83.8pt;height:163.95pt;z-index:251670528" coordsize="10641,20822" o:gfxdata="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">
                 <v:oval id="Oval 16" o:spid="_x0000_s1027" style="position:absolute;top:18921;width:7333;height:1901;visibility:visible;mso-wrap-style:square;v-text-anchor:middle" o:gfxdata="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" filled="f" strokecolor="#c00000" strokeweight="3pt"/>
@@ -8105,7 +9411,7 @@
               </wp:anchor>
             </w:drawing>
           </mc:Choice>
-          <mc:Fallback xmlns:w16se="http://schemas.microsoft.com/office/word/2015/wordml/symex" xmlns:w16sdtdh="http://schemas.microsoft.com/office/word/2020/wordml/sdtdatahash" xmlns:w16="http://schemas.microsoft.com/office/word/2018/wordml" xmlns:w16cid="http://schemas.microsoft.com/office/word/2016/wordml/cid" xmlns:w16cex="http://schemas.microsoft.com/office/word/2018/wordml/cex" xmlns:oel="http://schemas.microsoft.com/office/2019/extlst" xmlns:am3d="http://schemas.microsoft.com/office/drawing/2017/model3d" xmlns:aink="http://schemas.microsoft.com/office/drawing/2016/ink" xmlns:cx8="http://schemas.microsoft.com/office/drawing/2016/5/14/chartex" xmlns:cx7="http://schemas.microsoft.com/office/drawing/2016/5/13/chartex" xmlns:cx6="http://schemas.microsoft.com/office/drawing/2016/5/12/chartex" xmlns:cx5="http://schemas.microsoft.com/office/drawing/2016/5/11/chartex" xmlns:cx4="http://schemas.microsoft.com/office/drawing/2016/5/10/chartex" xmlns:cx3="http://schemas.microsoft.com/office/drawing/2016/5/9/chartex" xmlns:cx2="http://schemas.microsoft.com/office/drawing/2015/10/21/chartex" xmlns:cx1="http://schemas.microsoft.com/office/drawing/2015/9/8/chartex" xmlns:cx="http://schemas.microsoft.com/office/drawing/2014/chartex">
+          <mc:Fallback xmlns:cx="http://schemas.microsoft.com/office/drawing/2014/chartex" xmlns:cx1="http://schemas.microsoft.com/office/drawing/2015/9/8/chartex" xmlns:cx2="http://schemas.microsoft.com/office/drawing/2015/10/21/chartex" xmlns:cx3="http://schemas.microsoft.com/office/drawing/2016/5/9/chartex" xmlns:cx4="http://schemas.microsoft.com/office/drawing/2016/5/10/chartex" xmlns:cx5="http://schemas.microsoft.com/office/drawing/2016/5/11/chartex" xmlns:cx6="http://schemas.microsoft.com/office/drawing/2016/5/12/chartex" xmlns:cx7="http://schemas.microsoft.com/office/drawing/2016/5/13/chartex" xmlns:cx8="http://schemas.microsoft.com/office/drawing/2016/5/14/chartex" xmlns:aink="http://schemas.microsoft.com/office/drawing/2016/ink" xmlns:am3d="http://schemas.microsoft.com/office/drawing/2017/model3d" xmlns:oel="http://schemas.microsoft.com/office/2019/extlst" xmlns:w16cex="http://schemas.microsoft.com/office/word/2018/wordml/cex" xmlns:w16cid="http://schemas.microsoft.com/office/word/2016/wordml/cid" xmlns:w16="http://schemas.microsoft.com/office/word/2018/wordml" xmlns:w16sdtdh="http://schemas.microsoft.com/office/word/2020/wordml/sdtdatahash" xmlns:w16se="http://schemas.microsoft.com/office/word/2015/wordml/symex">
             <w:pict>
               <v:group w14:anchorId="72AB08ED" id="Group 11" o:spid="_x0000_s1026" style="position:absolute;margin-left:-.05pt;margin-top:24.9pt;width:120.35pt;height:379.15pt;z-index:251661312" coordsize="15282,48154" o:gfxdata="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">
                 <v:oval id="Oval 18" o:spid="_x0000_s1027" style="position:absolute;left:1086;top:7785;width:7328;height:3309;visibility:visible;mso-wrap-style:square;v-text-anchor:middle" o:gfxdata="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" filled="f" strokecolor="#c00000" strokeweight="3pt"/>
@@ -8365,7 +9671,7 @@
               </wp:anchor>
             </w:drawing>
           </mc:Choice>
-          <mc:Fallback xmlns:w16se="http://schemas.microsoft.com/office/word/2015/wordml/symex" xmlns:w16sdtdh="http://schemas.microsoft.com/office/word/2020/wordml/sdtdatahash" xmlns:w16="http://schemas.microsoft.com/office/word/2018/wordml" xmlns:w16cid="http://schemas.microsoft.com/office/word/2016/wordml/cid" xmlns:w16cex="http://schemas.microsoft.com/office/word/2018/wordml/cex" xmlns:oel="http://schemas.microsoft.com/office/2019/extlst" xmlns:am3d="http://schemas.microsoft.com/office/drawing/2017/model3d" xmlns:aink="http://schemas.microsoft.com/office/drawing/2016/ink" xmlns:cx8="http://schemas.microsoft.com/office/drawing/2016/5/14/chartex" xmlns:cx7="http://schemas.microsoft.com/office/drawing/2016/5/13/chartex" xmlns:cx6="http://schemas.microsoft.com/office/drawing/2016/5/12/chartex" xmlns:cx5="http://schemas.microsoft.com/office/drawing/2016/5/11/chartex" xmlns:cx4="http://schemas.microsoft.com/office/drawing/2016/5/10/chartex" xmlns:cx3="http://schemas.microsoft.com/office/drawing/2016/5/9/chartex" xmlns:cx2="http://schemas.microsoft.com/office/drawing/2015/10/21/chartex" xmlns:cx1="http://schemas.microsoft.com/office/drawing/2015/9/8/chartex" xmlns:cx="http://schemas.microsoft.com/office/drawing/2014/chartex">
+          <mc:Fallback xmlns:cx="http://schemas.microsoft.com/office/drawing/2014/chartex" xmlns:cx1="http://schemas.microsoft.com/office/drawing/2015/9/8/chartex" xmlns:cx2="http://schemas.microsoft.com/office/drawing/2015/10/21/chartex" xmlns:cx3="http://schemas.microsoft.com/office/drawing/2016/5/9/chartex" xmlns:cx4="http://schemas.microsoft.com/office/drawing/2016/5/10/chartex" xmlns:cx5="http://schemas.microsoft.com/office/drawing/2016/5/11/chartex" xmlns:cx6="http://schemas.microsoft.com/office/drawing/2016/5/12/chartex" xmlns:cx7="http://schemas.microsoft.com/office/drawing/2016/5/13/chartex" xmlns:cx8="http://schemas.microsoft.com/office/drawing/2016/5/14/chartex" xmlns:aink="http://schemas.microsoft.com/office/drawing/2016/ink" xmlns:am3d="http://schemas.microsoft.com/office/drawing/2017/model3d" xmlns:oel="http://schemas.microsoft.com/office/2019/extlst" xmlns:w16cex="http://schemas.microsoft.com/office/word/2018/wordml/cex" xmlns:w16cid="http://schemas.microsoft.com/office/word/2016/wordml/cid" xmlns:w16="http://schemas.microsoft.com/office/word/2018/wordml" xmlns:w16sdtdh="http://schemas.microsoft.com/office/word/2020/wordml/sdtdatahash" xmlns:w16se="http://schemas.microsoft.com/office/word/2015/wordml/symex">
             <w:pict>
               <v:oval w14:anchorId="6D58152D" id="Oval 23" o:spid="_x0000_s1026" style="position:absolute;margin-left:256.35pt;margin-top:44.9pt;width:65.3pt;height:33.95pt;z-index:251672576;visibility:visible;mso-wrap-style:square;mso-width-percent:0;mso-height-percent:0;mso-wrap-distance-left:9pt;mso-wrap-distance-top:0;mso-wrap-distance-right:9pt;mso-wrap-distance-bottom:0;mso-position-horizontal:absolute;mso-position-horizontal-relative:text;mso-position-vertical:absolute;mso-position-vertical-relative:text;mso-width-percent:0;mso-height-percent:0;mso-width-relative:margin;mso-height-relative:margin;v-text-anchor:middle" o:gfxdata="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" filled="f" strokecolor="#c00000" strokeweight="3pt"/>
             </w:pict>
@@ -8863,7 +10169,7 @@
               </wp:anchor>
             </w:drawing>
           </mc:Choice>
-          <mc:Fallback xmlns:w16se="http://schemas.microsoft.com/office/word/2015/wordml/symex" xmlns:w16sdtdh="http://schemas.microsoft.com/office/word/2020/wordml/sdtdatahash" xmlns:w16="http://schemas.microsoft.com/office/word/2018/wordml" xmlns:w16cid="http://schemas.microsoft.com/office/word/2016/wordml/cid" xmlns:w16cex="http://schemas.microsoft.com/office/word/2018/wordml/cex" xmlns:oel="http://schemas.microsoft.com/office/2019/extlst" xmlns:am3d="http://schemas.microsoft.com/office/drawing/2017/model3d" xmlns:aink="http://schemas.microsoft.com/office/drawing/2016/ink" xmlns:cx8="http://schemas.microsoft.com/office/drawing/2016/5/14/chartex" xmlns:cx7="http://schemas.microsoft.com/office/drawing/2016/5/13/chartex" xmlns:cx6="http://schemas.microsoft.com/office/drawing/2016/5/12/chartex" xmlns:cx5="http://schemas.microsoft.com/office/drawing/2016/5/11/chartex" xmlns:cx4="http://schemas.microsoft.com/office/drawing/2016/5/10/chartex" xmlns:cx3="http://schemas.microsoft.com/office/drawing/2016/5/9/chartex" xmlns:cx2="http://schemas.microsoft.com/office/drawing/2015/10/21/chartex" xmlns:cx1="http://schemas.microsoft.com/office/drawing/2015/9/8/chartex" xmlns:cx="http://schemas.microsoft.com/office/drawing/2014/chartex">
+          <mc:Fallback xmlns:cx="http://schemas.microsoft.com/office/drawing/2014/chartex" xmlns:cx1="http://schemas.microsoft.com/office/drawing/2015/9/8/chartex" xmlns:cx2="http://schemas.microsoft.com/office/drawing/2015/10/21/chartex" xmlns:cx3="http://schemas.microsoft.com/office/drawing/2016/5/9/chartex" xmlns:cx4="http://schemas.microsoft.com/office/drawing/2016/5/10/chartex" xmlns:cx5="http://schemas.microsoft.com/office/drawing/2016/5/11/chartex" xmlns:cx6="http://schemas.microsoft.com/office/drawing/2016/5/12/chartex" xmlns:cx7="http://schemas.microsoft.com/office/drawing/2016/5/13/chartex" xmlns:cx8="http://schemas.microsoft.com/office/drawing/2016/5/14/chartex" xmlns:aink="http://schemas.microsoft.com/office/drawing/2016/ink" xmlns:am3d="http://schemas.microsoft.com/office/drawing/2017/model3d" xmlns:oel="http://schemas.microsoft.com/office/2019/extlst" xmlns:w16cex="http://schemas.microsoft.com/office/word/2018/wordml/cex" xmlns:w16cid="http://schemas.microsoft.com/office/word/2016/wordml/cid" xmlns:w16="http://schemas.microsoft.com/office/word/2018/wordml" xmlns:w16sdtdh="http://schemas.microsoft.com/office/word/2020/wordml/sdtdatahash" xmlns:w16se="http://schemas.microsoft.com/office/word/2015/wordml/symex">
             <w:pict>
               <v:group w14:anchorId="6BEB43AE" id="Group 6" o:spid="_x0000_s1026" style="position:absolute;margin-left:354.25pt;margin-top:7.45pt;width:111.85pt;height:55.25pt;z-index:251665408" coordsize="14203,7014" o:gfxdata="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">
                 <v:oval id="Oval 24" o:spid="_x0000_s1027" style="position:absolute;top:869;width:9741;height:2499;visibility:visible;mso-wrap-style:square;v-text-anchor:middle" o:gfxdata="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" filled="f" strokecolor="#c00000" strokeweight="3pt"/>
@@ -10142,6 +11448,7 @@
           <w:color w:val="61721F" w:themeColor="accent1" w:themeShade="BF"/>
           <w:sz w:val="18"/>
         </w:rPr>
+        <w:lastRenderedPageBreak/>
         <w:t xml:space="preserve"> public | checkin     | table | nha224</w:t>
       </w:r>
     </w:p>
@@ -10160,7 +11467,6 @@
           <w:color w:val="61721F" w:themeColor="accent1" w:themeShade="BF"/>
           <w:sz w:val="18"/>
         </w:rPr>
-        <w:lastRenderedPageBreak/>
         <w:t xml:space="preserve"> public | elite_years | table | nha224</w:t>
       </w:r>
     </w:p>
@@ -13148,7 +14454,6 @@
           <w:color w:val="000000" w:themeColor="text1"/>
           <w:lang w:bidi="th-TH"/>
         </w:rPr>
-        <w:lastRenderedPageBreak/>
         <w:t>(10 points)</w:t>
       </w:r>
       <w:r>
@@ -13227,7 +14532,7 @@
           <w:sz w:val="20"/>
           <w:szCs w:val="20"/>
         </w:rPr>
-        <w:t xml:space="preserve">select (select count(distinct business_id) as absolute </w:t>
+        <w:t>select (</w:t>
       </w:r>
     </w:p>
     <w:p>
@@ -13253,7 +14558,22 @@
           <w:szCs w:val="20"/>
         </w:rPr>
         <w:tab/>
-      </w:r>
+        <w:t>select count(distinct business_id) as absolute</w:t>
+      </w:r>
+    </w:p>
+    <w:p>
+      <w:pPr>
+        <w:pStyle w:val="ListParagraph"/>
+        <w:jc w:val="both"/>
+        <w:rPr>
+          <w:rFonts w:ascii="Andale Mono" w:hAnsi="Andale Mono"/>
+          <w:b/>
+          <w:bCs/>
+          <w:color w:val="C00000"/>
+          <w:sz w:val="20"/>
+          <w:szCs w:val="20"/>
+        </w:rPr>
+      </w:pPr>
       <w:r>
         <w:rPr>
           <w:rFonts w:ascii="Andale Mono" w:hAnsi="Andale Mono"/>
@@ -13275,7 +14595,7 @@
           <w:szCs w:val="20"/>
         </w:rPr>
         <w:tab/>
-        <w:t xml:space="preserve">        from photo) absolute_photos,</w:t>
+        <w:t xml:space="preserve">  from photo) absolute_photos,</w:t>
       </w:r>
     </w:p>
     <w:p>
@@ -13301,7 +14621,7 @@
           <w:szCs w:val="20"/>
         </w:rPr>
         <w:tab/>
-        <w:t xml:space="preserve">   cast((select count(distinct business_id) </w:t>
+        <w:t>cast((select count(distinct business_id)</w:t>
       </w:r>
     </w:p>
     <w:p>
@@ -13338,7 +14658,22 @@
           <w:szCs w:val="20"/>
         </w:rPr>
         <w:tab/>
-      </w:r>
+        <w:t xml:space="preserve">  from photo) as float) / count(id) * 100 percent_photos,</w:t>
+      </w:r>
+    </w:p>
+    <w:p>
+      <w:pPr>
+        <w:pStyle w:val="ListParagraph"/>
+        <w:jc w:val="both"/>
+        <w:rPr>
+          <w:rFonts w:ascii="Andale Mono" w:hAnsi="Andale Mono"/>
+          <w:b/>
+          <w:bCs/>
+          <w:color w:val="C00000"/>
+          <w:sz w:val="20"/>
+          <w:szCs w:val="20"/>
+        </w:rPr>
+      </w:pPr>
       <w:r>
         <w:rPr>
           <w:rFonts w:ascii="Andale Mono" w:hAnsi="Andale Mono"/>
@@ -13349,7 +14684,7 @@
           <w:szCs w:val="20"/>
         </w:rPr>
         <w:tab/>
-        <w:t xml:space="preserve"> from photo) as float) / count(id) * 100 percent_photos</w:t>
+        <w:t>count(distinct id) - (select count(distinct business_id) as absolute</w:t>
       </w:r>
     </w:p>
     <w:p>
@@ -13374,6 +14709,106 @@
           <w:sz w:val="20"/>
           <w:szCs w:val="20"/>
         </w:rPr>
+        <w:tab/>
+      </w:r>
+      <w:r>
+        <w:rPr>
+          <w:rFonts w:ascii="Andale Mono" w:hAnsi="Andale Mono"/>
+          <w:b/>
+          <w:bCs/>
+          <w:color w:val="C00000"/>
+          <w:sz w:val="20"/>
+          <w:szCs w:val="20"/>
+        </w:rPr>
+        <w:tab/>
+        <w:t xml:space="preserve">  from photo) absolute_no_photos,</w:t>
+      </w:r>
+    </w:p>
+    <w:p>
+      <w:pPr>
+        <w:pStyle w:val="ListParagraph"/>
+        <w:jc w:val="both"/>
+        <w:rPr>
+          <w:rFonts w:ascii="Andale Mono" w:hAnsi="Andale Mono"/>
+          <w:b/>
+          <w:bCs/>
+          <w:color w:val="C00000"/>
+          <w:sz w:val="20"/>
+          <w:szCs w:val="20"/>
+        </w:rPr>
+      </w:pPr>
+      <w:r>
+        <w:rPr>
+          <w:rFonts w:ascii="Andale Mono" w:hAnsi="Andale Mono"/>
+          <w:b/>
+          <w:bCs/>
+          <w:color w:val="C00000"/>
+          <w:sz w:val="20"/>
+          <w:szCs w:val="20"/>
+        </w:rPr>
+        <w:tab/>
+        <w:t>(1 - cast((select count(distinct business_id)</w:t>
+      </w:r>
+    </w:p>
+    <w:p>
+      <w:pPr>
+        <w:pStyle w:val="ListParagraph"/>
+        <w:jc w:val="both"/>
+        <w:rPr>
+          <w:rFonts w:ascii="Andale Mono" w:hAnsi="Andale Mono"/>
+          <w:b/>
+          <w:bCs/>
+          <w:color w:val="C00000"/>
+          <w:sz w:val="20"/>
+          <w:szCs w:val="20"/>
+        </w:rPr>
+      </w:pPr>
+      <w:r>
+        <w:rPr>
+          <w:rFonts w:ascii="Andale Mono" w:hAnsi="Andale Mono"/>
+          <w:b/>
+          <w:bCs/>
+          <w:color w:val="C00000"/>
+          <w:sz w:val="20"/>
+          <w:szCs w:val="20"/>
+        </w:rPr>
+        <w:tab/>
+      </w:r>
+      <w:r>
+        <w:rPr>
+          <w:rFonts w:ascii="Andale Mono" w:hAnsi="Andale Mono"/>
+          <w:b/>
+          <w:bCs/>
+          <w:color w:val="C00000"/>
+          <w:sz w:val="20"/>
+          <w:szCs w:val="20"/>
+        </w:rPr>
+        <w:tab/>
+        <w:t xml:space="preserve">  from photo) as float) / count(id)) * 100 as percent_no_photos</w:t>
+      </w:r>
+    </w:p>
+    <w:p>
+      <w:pPr>
+        <w:pStyle w:val="ListParagraph"/>
+        <w:jc w:val="both"/>
+        <w:rPr>
+          <w:rFonts w:ascii="Andale Mono" w:hAnsi="Andale Mono"/>
+          <w:b/>
+          <w:bCs/>
+          <w:color w:val="C00000"/>
+          <w:sz w:val="20"/>
+          <w:szCs w:val="20"/>
+        </w:rPr>
+      </w:pPr>
+      <w:r>
+        <w:rPr>
+          <w:rFonts w:ascii="Andale Mono" w:hAnsi="Andale Mono"/>
+          <w:b/>
+          <w:bCs/>
+          <w:color w:val="C00000"/>
+          <w:sz w:val="20"/>
+          <w:szCs w:val="20"/>
+        </w:rPr>
         <w:t>from business</w:t>
       </w:r>
     </w:p>
@@ -13390,6 +14825,17 @@
           <w:szCs w:val="20"/>
         </w:rPr>
       </w:pPr>
+      <w:r>
+        <w:rPr>
+          <w:rFonts w:ascii="Andale Mono" w:hAnsi="Andale Mono"/>
+          <w:b/>
+          <w:bCs/>
+          <w:color w:val="C00000"/>
+          <w:sz w:val="20"/>
+          <w:szCs w:val="20"/>
+        </w:rPr>
+        <w:t>Output:</w:t>
+      </w:r>
     </w:p>
     <w:p>
       <w:pPr>
@@ -13404,40 +14850,16 @@
           <w:szCs w:val="20"/>
         </w:rPr>
       </w:pPr>
-      <w:r>
-        <w:rPr>
-          <w:rFonts w:ascii="Andale Mono" w:hAnsi="Andale Mono"/>
-          <w:b/>
-          <w:bCs/>
-          <w:color w:val="C00000"/>
-          <w:sz w:val="20"/>
-          <w:szCs w:val="20"/>
-        </w:rPr>
-        <w:t>Output:</w:t>
-      </w:r>
-    </w:p>
-    <w:p>
-      <w:pPr>
-        <w:pStyle w:val="ListParagraph"/>
-        <w:jc w:val="both"/>
-        <w:rPr>
-          <w:rFonts w:ascii="Andale Mono" w:hAnsi="Andale Mono"/>
-          <w:b/>
-          <w:bCs/>
-          <w:color w:val="C00000"/>
-          <w:sz w:val="20"/>
-          <w:szCs w:val="20"/>
-        </w:rPr>
-      </w:pPr>
+      <w:bookmarkStart w:id="0" w:name="_GoBack"/>
       <w:r>
         <w:rPr>
           <w:noProof/>
         </w:rPr>
         <w:drawing>
-          <wp:inline distT="0" distB="0" distL="0" distR="0" wp14:anchorId="1EE1CB57" wp14:editId="281A7907">
-            <wp:extent cx="2860040" cy="636270"/>
+          <wp:inline distT="0" distB="0" distL="0" distR="0" wp14:anchorId="79D42F12" wp14:editId="79EEA323">
+            <wp:extent cx="4981651" cy="576932"/>
             <wp:effectExtent l="0" t="0" r="0" b="0"/>
-            <wp:docPr id="31" name="Picture 31" descr="https://i.gyazo.com/2f430e680391c8cf2afb8476745417dd.png"/>
+            <wp:docPr id="25" name="Picture 25" descr="https://i.gyazo.com/dda5606cdfadcac77e8b35a8c81c089b.png"/>
             <wp:cNvGraphicFramePr>
               <a:graphicFrameLocks xmlns:a="http://schemas.openxmlformats.org/drawingml/2006/main" noChangeAspect="1"/>
             </wp:cNvGraphicFramePr>
@@ -13445,7 +14867,7 @@
               <a:graphicData uri="http://schemas.openxmlformats.org/drawingml/2006/picture">
                 <pic:pic xmlns:pic="http://schemas.openxmlformats.org/drawingml/2006/picture">
                   <pic:nvPicPr>
-                    <pic:cNvPr id="0" name="Picture 9" descr="https://i.gyazo.com/2f430e680391c8cf2afb8476745417dd.png"/>
+                    <pic:cNvPr id="0" name="Picture 6" descr="https://i.gyazo.com/dda5606cdfadcac77e8b35a8c81c089b.png"/>
                     <pic:cNvPicPr>
                       <a:picLocks noChangeAspect="1" noChangeArrowheads="1"/>
                     </pic:cNvPicPr>
@@ -13466,7 +14888,7 @@
                   <pic:spPr bwMode="auto">
                     <a:xfrm>
                       <a:off x="0" y="0"/>
-                      <a:ext cx="2860040" cy="636270"/>
+                      <a:ext cx="5016911" cy="581015"/>
                     </a:xfrm>
                     <a:prstGeom prst="rect">
                       <a:avLst/>
@@ -13482,6 +14904,7 @@
           </wp:inline>
         </w:drawing>
       </w:r>
+      <w:bookmarkEnd w:id="0"/>
     </w:p>
     <w:p>
       <w:pPr>
@@ -14107,8 +15530,6 @@
           </wp:inline>
         </w:drawing>
       </w:r>
-      <w:bookmarkStart w:id="0" w:name="_GoBack"/>
-      <w:bookmarkEnd w:id="0"/>
     </w:p>
     <w:sectPr>
       <w:pgSz w:w="12240" w:h="15840"/>

</xml_diff>